<commit_message>
Complete polling accuracy language update across all files
- Updated master file with precise sampling methodology language
- Regenerated all individual resume data files from master
- Regenerated all 1,024 output files with corrected language
- Replaced imprecise 'reducing polling error margins' with specific 'advanced sampling methods' description
- All resumes now use consistent, precise polling accuracy language
</commit_message>
<xml_diff>
--- a/outputs/ats/data_analysis_visualization/long/cartographic_professional/dheeraj_chand_data_analysis_visualization_long_cartographic_professional.docx
+++ b/outputs/ats/data_analysis_visualization/long/cartographic_professional/dheeraj_chand_data_analysis_visualization_long_cartographic_professional.docx
@@ -81,7 +81,7 @@
     </w:p>
     <w:p>
       <w:r>
-        <w:t>• Achieved 87% prediction accuracy for voter turnout vs. industry standard of 71%, reducing polling error margins from ±4.2% to ±2.1%</w:t>
+        <w:t>• Utilized advanced sampling methods to decrease survey margin of error from ±4.2% to ±2.1%, increasing voter turnout prediction accuracy from 71% to 87%, and ensuring survey results more closely reflected true population attitudes</w:t>
       </w:r>
     </w:p>
     <w:p>
@@ -301,12 +301,12 @@
     </w:p>
     <w:p>
       <w:r>
-        <w:t>• Predictive excellence: Achieved 87% voter turnout accuracy vs. 71% industry standard</w:t>
+        <w:t>• Predictive excellence: Utilized advanced sampling methods to decrease survey margin of error from ±4.2% to ±2.1%</w:t>
       </w:r>
     </w:p>
     <w:p>
       <w:r>
-        <w:t>• Reduced polling margins from ±4.2% to ±2.1%</w:t>
+        <w:t>• Increased voter turnout prediction accuracy from 71% to 87%</w:t>
       </w:r>
     </w:p>
     <w:p>

</xml_diff>